<commit_message>
escrito nombre y apellidos en EnunciadoBashB
</commit_message>
<xml_diff>
--- a/EnunciadoBashB.docx
+++ b/EnunciadoBashB.docx
@@ -1008,6 +1008,8 @@
           </w:r>
         </w:p>
       </w:tc>
+      <w:bookmarkStart w:id="0" w:name="_GoBack"/>
+      <w:bookmarkEnd w:id="0"/>
     </w:tr>
     <w:tr>
       <w:tc>
@@ -1083,8 +1085,34 @@
             </w:rPr>
             <w:tab/>
           </w:r>
-          <w:bookmarkStart w:id="0" w:name="_GoBack"/>
-          <w:bookmarkEnd w:id="0"/>
+          <w:proofErr w:type="spellStart"/>
+          <w:r>
+            <w:rPr>
+              <w:b/>
+              <w:sz w:val="21"/>
+              <w:szCs w:val="21"/>
+            </w:rPr>
+            <w:t>Victor</w:t>
+          </w:r>
+          <w:proofErr w:type="spellEnd"/>
+          <w:r>
+            <w:rPr>
+              <w:b/>
+              <w:sz w:val="21"/>
+              <w:szCs w:val="21"/>
+            </w:rPr>
+            <w:t xml:space="preserve"> Carles </w:t>
+          </w:r>
+          <w:proofErr w:type="spellStart"/>
+          <w:r>
+            <w:rPr>
+              <w:b/>
+              <w:sz w:val="21"/>
+              <w:szCs w:val="21"/>
+            </w:rPr>
+            <w:t>Diaz</w:t>
+          </w:r>
+          <w:proofErr w:type="spellEnd"/>
         </w:p>
       </w:tc>
     </w:tr>

</xml_diff>